<commit_message>
Updated article section "Validation results".
</commit_message>
<xml_diff>
--- a/about/greenfox-article-validation-results.docx
+++ b/about/greenfox-article-validation-results.docx
@@ -99,7 +99,19 @@
         <w:rPr>
           <w:lang w:val="en-US"/>
         </w:rPr>
-        <w:t xml:space="preserve"> an RDF graph obtained by removing from a white report all triples related to successful</w:t>
+        <w:t xml:space="preserve"> an RDF graph obtained by removing from a white report all triples </w:t>
+      </w:r>
+      <w:r>
+        <w:rPr>
+          <w:lang w:val="en-US"/>
+        </w:rPr>
+        <w:t xml:space="preserve">triggered by </w:t>
+      </w:r>
+      <w:r>
+        <w:rPr>
+          <w:lang w:val="en-US"/>
+        </w:rPr>
+        <w:t>successful</w:t>
       </w:r>
       <w:r>
         <w:rPr>
@@ -336,13 +348,31 @@
         <w:rPr>
           <w:lang w:val="en-US"/>
         </w:rPr>
-        <w:t xml:space="preserve"> (called red and yellow </w:t>
+        <w:t xml:space="preserve"> (</w:t>
+      </w:r>
+      <w:r>
+        <w:rPr>
+          <w:lang w:val="en-US"/>
+        </w:rPr>
+        <w:t>“</w:t>
+      </w:r>
+      <w:r>
+        <w:rPr>
+          <w:lang w:val="en-US"/>
+        </w:rPr>
+        <w:t xml:space="preserve">red and yellow </w:t>
       </w:r>
       <w:r>
         <w:rPr>
           <w:lang w:val="en-US"/>
         </w:rPr>
         <w:t>values</w:t>
+      </w:r>
+      <w:r>
+        <w:rPr>
+          <w:lang w:val="en-US"/>
+        </w:rPr>
+        <w:t>”</w:t>
       </w:r>
       <w:r>
         <w:rPr>
@@ -366,7 +396,19 @@
         <w:rPr>
           <w:lang w:val="en-US"/>
         </w:rPr>
-        <w:t>for each instance of constraint validation which did not produce a violation</w:t>
+        <w:t xml:space="preserve">for each instance of constraint validation </w:t>
+      </w:r>
+      <w:r>
+        <w:rPr>
+          <w:lang w:val="en-US"/>
+        </w:rPr>
+        <w:t xml:space="preserve">(combination of focus resource and constraint) </w:t>
+      </w:r>
+      <w:r>
+        <w:rPr>
+          <w:lang w:val="en-US"/>
+        </w:rPr>
+        <w:t>which did not produce a violation</w:t>
       </w:r>
       <w:r>
         <w:rPr>
@@ -378,13 +420,31 @@
         <w:rPr>
           <w:lang w:val="en-US"/>
         </w:rPr>
-        <w:t xml:space="preserve">(called green </w:t>
+        <w:t>(</w:t>
+      </w:r>
+      <w:r>
+        <w:rPr>
+          <w:lang w:val="en-US"/>
+        </w:rPr>
+        <w:t>“</w:t>
+      </w:r>
+      <w:r>
+        <w:rPr>
+          <w:lang w:val="en-US"/>
+        </w:rPr>
+        <w:t xml:space="preserve">green </w:t>
       </w:r>
       <w:r>
         <w:rPr>
           <w:lang w:val="en-US"/>
         </w:rPr>
         <w:t>values</w:t>
+      </w:r>
+      <w:r>
+        <w:rPr>
+          <w:lang w:val="en-US"/>
+        </w:rPr>
+        <w:t>”</w:t>
       </w:r>
       <w:r>
         <w:rPr>
@@ -446,6 +506,12 @@
         <w:rPr>
           <w:lang w:val="en-US"/>
         </w:rPr>
+        <w:t xml:space="preserve">[x.x] </w:t>
+      </w:r>
+      <w:r>
+        <w:rPr>
+          <w:lang w:val="en-US"/>
+        </w:rPr>
         <w:t>corresponds to the red validation report defined by greenfox.</w:t>
       </w:r>
     </w:p>
@@ -488,6 +554,12 @@
       </w:r>
       <w:r>
         <w:rPr>
+          <w:lang w:val="en-US"/>
+        </w:rPr>
+        <w:t>&lt;</w:t>
+      </w:r>
+      <w:r>
+        <w:rPr>
           <w:rFonts w:ascii="Courier New" w:hAnsi="Courier New" w:cs="Courier New"/>
           <w:lang w:val="en-US"/>
         </w:rPr>
@@ -495,6 +567,13 @@
       </w:r>
       <w:r>
         <w:rPr>
+          <w:rFonts w:ascii="Courier New" w:hAnsi="Courier New" w:cs="Courier New"/>
+          <w:lang w:val="en-US"/>
+        </w:rPr>
+        <w:t>&gt;</w:t>
+      </w:r>
+      <w:r>
+        <w:rPr>
           <w:lang w:val="en-US"/>
         </w:rPr>
         <w:t xml:space="preserve"> root element, which has for each </w:t>
@@ -562,75 +641,26 @@
         <w:rPr>
           <w:lang w:val="en-US"/>
         </w:rPr>
-        <w:t xml:space="preserve"> element (corresponding to a </w:t>
+        <w:t xml:space="preserve"> element</w:t>
+      </w:r>
+      <w:r>
+        <w:rPr>
+          <w:lang w:val="en-US"/>
+        </w:rPr>
+        <w:t xml:space="preserve">, according to the </w:t>
       </w:r>
       <w:r>
         <w:rPr>
           <w:rFonts w:ascii="Courier New" w:hAnsi="Courier New" w:cs="Courier New"/>
           <w:lang w:val="en-US"/>
         </w:rPr>
-        <w:t>gx:result</w:t>
-      </w:r>
-      <w:r>
-        <w:rPr>
-          <w:lang w:val="en-US"/>
-        </w:rPr>
-        <w:t xml:space="preserve"> </w:t>
-      </w:r>
-      <w:r>
-        <w:rPr>
-          <w:lang w:val="en-US"/>
-        </w:rPr>
-        <w:t>prop</w:t>
-      </w:r>
-      <w:r>
-        <w:rPr>
-          <w:lang w:val="en-US"/>
-        </w:rPr>
-        <w:t>er</w:t>
-      </w:r>
-      <w:r>
-        <w:rPr>
-          <w:lang w:val="en-US"/>
-        </w:rPr>
-        <w:t xml:space="preserve">ty </w:t>
-      </w:r>
-      <w:r>
-        <w:rPr>
-          <w:lang w:val="en-US"/>
-        </w:rPr>
-        <w:t xml:space="preserve">value </w:t>
-      </w:r>
-      <w:r>
-        <w:rPr>
-          <w:lang w:val="en-US"/>
-        </w:rPr>
-        <w:t xml:space="preserve">of the validation report </w:t>
-      </w:r>
-      <w:r>
-        <w:rPr>
-          <w:lang w:val="en-US"/>
-        </w:rPr>
-        <w:t xml:space="preserve">with </w:t>
-      </w:r>
-      <w:r>
-        <w:rPr>
-          <w:rFonts w:ascii="Courier New" w:hAnsi="Courier New" w:cs="Courier New"/>
-          <w:lang w:val="en-US"/>
-        </w:rPr>
-        <w:t>gx:severity</w:t>
-      </w:r>
-      <w:r>
-        <w:rPr>
-          <w:lang w:val="en-US"/>
-        </w:rPr>
-        <w:t xml:space="preserve"> </w:t>
-      </w:r>
-      <w:r>
-        <w:rPr>
-          <w:lang w:val="en-US"/>
-        </w:rPr>
-        <w:t xml:space="preserve">property value </w:t>
+        <w:t>gx:result/gx:severity</w:t>
+      </w:r>
+      <w:r>
+        <w:rPr>
+          <w:lang w:val="en-US"/>
+        </w:rPr>
+        <w:t xml:space="preserve"> property value being </w:t>
       </w:r>
       <w:r>
         <w:rPr>
@@ -756,7 +786,20 @@
         <w:rPr>
           <w:lang w:val="en-US"/>
         </w:rPr>
-        <w:t xml:space="preserve">A validation result is a unit of information which either describes a constraint violation (“red” or “yellow” result) or a successful validation of a focus resource against a constraint (“green” result). </w:t>
+        <w:t xml:space="preserve">A </w:t>
+      </w:r>
+      <w:r>
+        <w:rPr>
+          <w:b/>
+          <w:lang w:val="en-US"/>
+        </w:rPr>
+        <w:t>validation result</w:t>
+      </w:r>
+      <w:r>
+        <w:rPr>
+          <w:lang w:val="en-US"/>
+        </w:rPr>
+        <w:t xml:space="preserve"> is a unit of information which either describes a constraint violation (“red” or “yellow” result) or a successful validation of a focus resource against a constraint (“green” result). </w:t>
       </w:r>
     </w:p>
     <w:p>
@@ -807,6 +850,12 @@
         </w:rPr>
         <w:t>very result is related to an individual file system resource</w:t>
       </w:r>
+      <w:r>
+        <w:rPr>
+          <w:lang w:val="en-US"/>
+        </w:rPr>
+        <w:t xml:space="preserve"> (file or folder)</w:t>
+      </w:r>
     </w:p>
     <w:p>
       <w:pPr>
@@ -835,12 +884,13 @@
         <w:rPr>
           <w:lang w:val="en-US"/>
         </w:rPr>
-        <w:t xml:space="preserve"> (= constraint component + parameter values)</w:t>
+        <w:t xml:space="preserve"> (and, by implication, a shape)</w:t>
       </w:r>
     </w:p>
     <w:p>
       <w:pPr>
         <w:rPr>
+          <w:b/>
           <w:lang w:val="en-US"/>
         </w:rPr>
       </w:pPr>
@@ -854,7 +904,13 @@
         <w:rPr>
           <w:lang w:val="en-US"/>
         </w:rPr>
-        <w:t xml:space="preserve">lossless </w:t>
+        <w:t>meaningfull</w:t>
+      </w:r>
+      <w:r>
+        <w:rPr>
+          <w:lang w:val="en-US"/>
+        </w:rPr>
+        <w:t xml:space="preserve"> </w:t>
       </w:r>
       <w:r>
         <w:rPr>
@@ -866,7 +922,49 @@
         <w:rPr>
           <w:lang w:val="en-US"/>
         </w:rPr>
-        <w:t>, by constraint and any combination.</w:t>
+        <w:t>, by constraint</w:t>
+      </w:r>
+      <w:r>
+        <w:rPr>
+          <w:lang w:val="en-US"/>
+        </w:rPr>
+        <w:t xml:space="preserve"> and by</w:t>
+      </w:r>
+      <w:r>
+        <w:rPr>
+          <w:lang w:val="en-US"/>
+        </w:rPr>
+        <w:t xml:space="preserve"> shape</w:t>
+      </w:r>
+      <w:r>
+        <w:rPr>
+          <w:lang w:val="en-US"/>
+        </w:rPr>
+        <w:t xml:space="preserve"> and</w:t>
+      </w:r>
+      <w:r>
+        <w:rPr>
+          <w:lang w:val="en-US"/>
+        </w:rPr>
+        <w:t>, by implication,</w:t>
+      </w:r>
+      <w:r>
+        <w:rPr>
+          <w:lang w:val="en-US"/>
+        </w:rPr>
+        <w:t xml:space="preserve"> any combination</w:t>
+      </w:r>
+      <w:r>
+        <w:rPr>
+          <w:lang w:val="en-US"/>
+        </w:rPr>
+        <w:t xml:space="preserve"> of aggregated resources, constraints and shapes</w:t>
+      </w:r>
+      <w:r>
+        <w:rPr>
+          <w:lang w:val="en-US"/>
+        </w:rPr>
+        <w:t>.</w:t>
       </w:r>
       <w:r>
         <w:rPr>
@@ -914,117 +1012,102 @@
     <w:p>
       <w:pPr>
         <w:rPr>
+          <w:lang w:val="en-US"/>
+        </w:rPr>
+      </w:pPr>
+      <w:r>
+        <w:rPr>
           <w:b/>
           <w:lang w:val="en-US"/>
         </w:rPr>
-      </w:pPr>
+        <w:t xml:space="preserve">Table x: </w:t>
+      </w:r>
       <w:r>
         <w:rPr>
           <w:b/>
           <w:lang w:val="en-US"/>
         </w:rPr>
-        <w:br w:type="page"/>
-      </w:r>
-    </w:p>
-    <w:p>
-      <w:pPr>
-        <w:rPr>
-          <w:lang w:val="en-US"/>
-        </w:rPr>
-      </w:pPr>
+        <w:t>The validation result model – RDF properties</w:t>
+      </w:r>
       <w:r>
         <w:rPr>
           <w:b/>
           <w:lang w:val="en-US"/>
         </w:rPr>
+        <w:t xml:space="preserve">, </w:t>
+      </w:r>
+      <w:r>
+        <w:rPr>
+          <w:b/>
+          <w:lang w:val="en-US"/>
+        </w:rPr>
+        <w:t>SHACL equivalent</w:t>
+      </w:r>
+      <w:r>
+        <w:rPr>
+          <w:b/>
+          <w:lang w:val="en-US"/>
+        </w:rPr>
+        <w:t xml:space="preserve"> and XML representation</w:t>
+      </w:r>
+      <w:r>
+        <w:rPr>
+          <w:b/>
+          <w:lang w:val="en-US"/>
+        </w:rPr>
+        <w:t>.</w:t>
+      </w:r>
+      <w:r>
+        <w:rPr>
+          <w:lang w:val="en-US"/>
+        </w:rPr>
+        <w:t xml:space="preserve"> The XML representation is rendered as an XPath expression to be evaluated in the context of the XML element representing the result, which is a </w:t>
+      </w:r>
+      <w:r>
+        <w:rPr>
+          <w:rFonts w:ascii="Courier New" w:hAnsi="Courier New" w:cs="Courier New"/>
+          <w:lang w:val="en-US"/>
+        </w:rPr>
+        <w:t>&lt;gx:red&gt;</w:t>
+      </w:r>
+      <w:r>
+        <w:rPr>
+          <w:lang w:val="en-US"/>
+        </w:rPr>
+        <w:t xml:space="preserve">, </w:t>
+      </w:r>
+      <w:r>
+        <w:rPr>
+          <w:rFonts w:ascii="Courier New" w:hAnsi="Courier New" w:cs="Courier New"/>
+          <w:lang w:val="en-US"/>
+        </w:rPr>
+        <w:t>&lt;gx:yellow&gt;</w:t>
+      </w:r>
+      <w:r>
+        <w:rPr>
+          <w:lang w:val="en-US"/>
+        </w:rPr>
+        <w:t xml:space="preserve">, </w:t>
+      </w:r>
+      <w:r>
+        <w:rPr>
+          <w:rFonts w:ascii="Courier New" w:hAnsi="Courier New" w:cs="Courier New"/>
+          <w:lang w:val="en-US"/>
+        </w:rPr>
+        <w:t>&lt;gx:green&gt;</w:t>
+      </w:r>
+      <w:r>
+        <w:rPr>
+          <w:lang w:val="en-US"/>
+        </w:rPr>
+        <w:t xml:space="preserve"> or </w:t>
+      </w:r>
+      <w:r>
+        <w:rPr>
+          <w:rFonts w:ascii="Courier New" w:hAnsi="Courier New" w:cs="Courier New"/>
+          <w:lang w:val="en-US"/>
+        </w:rPr>
         <w:lastRenderedPageBreak/>
-        <w:t xml:space="preserve">Table x: </w:t>
-      </w:r>
-      <w:r>
-        <w:rPr>
-          <w:b/>
-          <w:lang w:val="en-US"/>
-        </w:rPr>
-        <w:t>The validation result model – RDF properties</w:t>
-      </w:r>
-      <w:r>
-        <w:rPr>
-          <w:b/>
-          <w:lang w:val="en-US"/>
-        </w:rPr>
-        <w:t xml:space="preserve">, </w:t>
-      </w:r>
-      <w:r>
-        <w:rPr>
-          <w:b/>
-          <w:lang w:val="en-US"/>
-        </w:rPr>
-        <w:t>SHACL equivalent</w:t>
-      </w:r>
-      <w:r>
-        <w:rPr>
-          <w:b/>
-          <w:lang w:val="en-US"/>
-        </w:rPr>
-        <w:t xml:space="preserve"> and XML representation</w:t>
-      </w:r>
-      <w:r>
-        <w:rPr>
-          <w:b/>
-          <w:lang w:val="en-US"/>
-        </w:rPr>
-        <w:t>.</w:t>
-      </w:r>
-      <w:r>
-        <w:rPr>
-          <w:lang w:val="en-US"/>
-        </w:rPr>
-        <w:t xml:space="preserve"> The XML representation is rendered as an XPath expression to be evaluated in the context of the XML element representing the result, which is a </w:t>
-      </w:r>
-      <w:r>
-        <w:rPr>
-          <w:rFonts w:ascii="Courier New" w:hAnsi="Courier New" w:cs="Courier New"/>
-          <w:lang w:val="en-US"/>
-        </w:rPr>
-        <w:t>&lt;gx:red&gt;</w:t>
-      </w:r>
-      <w:r>
-        <w:rPr>
-          <w:lang w:val="en-US"/>
-        </w:rPr>
-        <w:t xml:space="preserve">, </w:t>
-      </w:r>
-      <w:r>
-        <w:rPr>
-          <w:rFonts w:ascii="Courier New" w:hAnsi="Courier New" w:cs="Courier New"/>
-          <w:lang w:val="en-US"/>
-        </w:rPr>
-        <w:t>&lt;gx:yellow&gt;</w:t>
-      </w:r>
-      <w:r>
-        <w:rPr>
-          <w:lang w:val="en-US"/>
-        </w:rPr>
-        <w:t xml:space="preserve">, </w:t>
-      </w:r>
-      <w:r>
-        <w:rPr>
-          <w:rFonts w:ascii="Courier New" w:hAnsi="Courier New" w:cs="Courier New"/>
-          <w:lang w:val="en-US"/>
-        </w:rPr>
-        <w:t>&lt;gx:green&gt;</w:t>
-      </w:r>
-      <w:r>
-        <w:rPr>
-          <w:lang w:val="en-US"/>
-        </w:rPr>
-        <w:t xml:space="preserve"> or </w:t>
-      </w:r>
-      <w:r>
-        <w:rPr>
-          <w:rFonts w:ascii="Courier New" w:hAnsi="Courier New" w:cs="Courier New"/>
-          <w:lang w:val="en-US"/>
-        </w:rPr>
         <w:t>&lt;gx:white&gt;</w:t>
       </w:r>
       <w:r>
@@ -1039,8 +1122,6 @@
         </w:rPr>
         <w:t xml:space="preserve"> Apart from the values shown in the table, individual constraint components may define additional values.</w:t>
       </w:r>
-      <w:bookmarkStart w:id="0" w:name="_GoBack"/>
-      <w:bookmarkEnd w:id="0"/>
     </w:p>
     <w:tbl>
       <w:tblPr>
@@ -1052,9 +1133,9 @@
       </w:tblPr>
       <w:tblGrid>
         <w:gridCol w:w="1701"/>
-        <w:gridCol w:w="2835"/>
+        <w:gridCol w:w="2552"/>
         <w:gridCol w:w="2268"/>
-        <w:gridCol w:w="2263"/>
+        <w:gridCol w:w="2546"/>
       </w:tblGrid>
       <w:tr>
         <w:tc>
@@ -1081,7 +1162,7 @@
         </w:tc>
         <w:tc>
           <w:tcPr>
-            <w:tcW w:w="2835" w:type="dxa"/>
+            <w:tcW w:w="2552" w:type="dxa"/>
           </w:tcPr>
           <w:p>
             <w:pPr>
@@ -1125,7 +1206,7 @@
         </w:tc>
         <w:tc>
           <w:tcPr>
-            <w:tcW w:w="2263" w:type="dxa"/>
+            <w:tcW w:w="2546" w:type="dxa"/>
           </w:tcPr>
           <w:p>
             <w:pPr>
@@ -1175,7 +1256,7 @@
         </w:tc>
         <w:tc>
           <w:tcPr>
-            <w:tcW w:w="2835" w:type="dxa"/>
+            <w:tcW w:w="2552" w:type="dxa"/>
           </w:tcPr>
           <w:p>
             <w:pPr>
@@ -1300,6 +1381,27 @@
                 <w:szCs w:val="16"/>
                 <w:lang w:val="en-US"/>
               </w:rPr>
+              <w:t>gx:Pass</w:t>
+            </w:r>
+          </w:p>
+          <w:p>
+            <w:pPr>
+              <w:pStyle w:val="ListParagraph"/>
+              <w:ind w:left="0"/>
+              <w:rPr>
+                <w:rFonts w:ascii="Courier New" w:hAnsi="Courier New" w:cs="Courier New"/>
+                <w:sz w:val="16"/>
+                <w:szCs w:val="16"/>
+                <w:lang w:val="en-US"/>
+              </w:rPr>
+            </w:pPr>
+            <w:r>
+              <w:rPr>
+                <w:rFonts w:ascii="Courier New" w:hAnsi="Courier New" w:cs="Courier New"/>
+                <w:sz w:val="16"/>
+                <w:szCs w:val="16"/>
+                <w:lang w:val="en-US"/>
+              </w:rPr>
               <w:t>g</w:t>
             </w:r>
             <w:r>
@@ -1345,7 +1447,37 @@
               <w:rPr>
                 <w:lang w:val="en-US"/>
               </w:rPr>
-              <w:t>is a value not related to a constraint violation, the other ones represent violations of different severity</w:t>
+              <w:t xml:space="preserve">is a value not related to a constraint </w:t>
+            </w:r>
+            <w:r>
+              <w:rPr>
+                <w:lang w:val="en-US"/>
+              </w:rPr>
+              <w:t>check</w:t>
+            </w:r>
+            <w:r>
+              <w:rPr>
+                <w:lang w:val="en-US"/>
+              </w:rPr>
+              <w:t xml:space="preserve">, the other ones represent </w:t>
+            </w:r>
+            <w:r>
+              <w:rPr>
+                <w:lang w:val="en-US"/>
+              </w:rPr>
+              <w:t xml:space="preserve">constraint </w:t>
+            </w:r>
+            <w:r>
+              <w:rPr>
+                <w:lang w:val="en-US"/>
+              </w:rPr>
+              <w:t>violations</w:t>
+            </w:r>
+            <w:r>
+              <w:rPr>
+                <w:lang w:val="en-US"/>
+              </w:rPr>
+              <w:t xml:space="preserve"> or a successful check</w:t>
             </w:r>
           </w:p>
         </w:tc>
@@ -1386,70 +1518,109 @@
         </w:tc>
         <w:tc>
           <w:tcPr>
-            <w:tcW w:w="2263" w:type="dxa"/>
-          </w:tcPr>
-          <w:p>
-            <w:pPr>
-              <w:pStyle w:val="ListParagraph"/>
-              <w:ind w:left="0"/>
-              <w:rPr>
-                <w:lang w:val="en-US"/>
-              </w:rPr>
-            </w:pPr>
-            <w:r>
-              <w:rPr>
-                <w:lang w:val="en-US"/>
-              </w:rPr>
-              <w:t xml:space="preserve">Local name of the result representing element </w:t>
-            </w:r>
-          </w:p>
-          <w:p>
-            <w:pPr>
-              <w:pStyle w:val="ListParagraph"/>
-              <w:ind w:left="0"/>
-              <w:rPr>
-                <w:rFonts w:ascii="Courier New" w:hAnsi="Courier New" w:cs="Courier New"/>
-                <w:sz w:val="16"/>
-                <w:szCs w:val="16"/>
-                <w:lang w:val="en-US"/>
-              </w:rPr>
-            </w:pPr>
-            <w:r>
-              <w:rPr>
-                <w:rFonts w:ascii="Courier New" w:hAnsi="Courier New" w:cs="Courier New"/>
-                <w:sz w:val="16"/>
-                <w:szCs w:val="16"/>
-                <w:lang w:val="en-US"/>
-              </w:rPr>
-              <w:t>(red, yello</w:t>
-            </w:r>
-            <w:r>
-              <w:rPr>
-                <w:rFonts w:ascii="Courier New" w:hAnsi="Courier New" w:cs="Courier New"/>
-                <w:sz w:val="16"/>
-                <w:szCs w:val="16"/>
-                <w:lang w:val="en-US"/>
-              </w:rPr>
-              <w:t>w</w:t>
-            </w:r>
-            <w:r>
-              <w:rPr>
-                <w:rFonts w:ascii="Courier New" w:hAnsi="Courier New" w:cs="Courier New"/>
-                <w:sz w:val="16"/>
-                <w:szCs w:val="16"/>
-                <w:lang w:val="en-US"/>
-              </w:rPr>
-              <w:t xml:space="preserve">, green, </w:t>
-            </w:r>
-          </w:p>
-          <w:p>
-            <w:pPr>
-              <w:pStyle w:val="ListParagraph"/>
-              <w:ind w:left="0"/>
-              <w:rPr>
-                <w:lang w:val="en-US"/>
-              </w:rPr>
-            </w:pPr>
+            <w:tcW w:w="2546" w:type="dxa"/>
+          </w:tcPr>
+          <w:p>
+            <w:pPr>
+              <w:pStyle w:val="ListParagraph"/>
+              <w:ind w:left="0"/>
+              <w:rPr>
+                <w:lang w:val="en-US"/>
+              </w:rPr>
+            </w:pPr>
+            <w:r>
+              <w:rPr>
+                <w:lang w:val="en-US"/>
+              </w:rPr>
+              <w:t xml:space="preserve">Local name of </w:t>
+            </w:r>
+            <w:r>
+              <w:rPr>
+                <w:lang w:val="en-US"/>
+              </w:rPr>
+              <w:t>the result representing element:</w:t>
+            </w:r>
+          </w:p>
+          <w:p>
+            <w:pPr>
+              <w:pStyle w:val="ListParagraph"/>
+              <w:ind w:left="0"/>
+              <w:rPr>
+                <w:rFonts w:ascii="Courier New" w:hAnsi="Courier New" w:cs="Courier New"/>
+                <w:sz w:val="16"/>
+                <w:szCs w:val="16"/>
+                <w:lang w:val="en-US"/>
+              </w:rPr>
+            </w:pPr>
+            <w:r>
+              <w:rPr>
+                <w:rFonts w:ascii="Courier New" w:hAnsi="Courier New" w:cs="Courier New"/>
+                <w:sz w:val="16"/>
+                <w:szCs w:val="16"/>
+                <w:lang w:val="en-US"/>
+              </w:rPr>
+              <w:t xml:space="preserve">red </w:t>
+            </w:r>
+            <w:r>
+              <w:rPr>
+                <w:rFonts w:ascii="Courier New" w:hAnsi="Courier New" w:cs="Courier New"/>
+                <w:sz w:val="16"/>
+                <w:szCs w:val="16"/>
+                <w:lang w:val="en-US"/>
+              </w:rPr>
+              <w:t xml:space="preserve">   </w:t>
+            </w:r>
+            <w:r>
+              <w:rPr>
+                <w:rFonts w:ascii="Courier New" w:hAnsi="Courier New" w:cs="Courier New"/>
+                <w:sz w:val="16"/>
+                <w:szCs w:val="16"/>
+                <w:lang w:val="en-US"/>
+              </w:rPr>
+              <w:t>- gx:Violation</w:t>
+            </w:r>
+          </w:p>
+          <w:p>
+            <w:pPr>
+              <w:pStyle w:val="ListParagraph"/>
+              <w:ind w:left="0"/>
+              <w:rPr>
+                <w:rFonts w:ascii="Courier New" w:hAnsi="Courier New" w:cs="Courier New"/>
+                <w:sz w:val="16"/>
+                <w:szCs w:val="16"/>
+                <w:lang w:val="en-US"/>
+              </w:rPr>
+            </w:pPr>
+            <w:r>
+              <w:rPr>
+                <w:rFonts w:ascii="Courier New" w:hAnsi="Courier New" w:cs="Courier New"/>
+                <w:sz w:val="16"/>
+                <w:szCs w:val="16"/>
+                <w:lang w:val="en-US"/>
+              </w:rPr>
+              <w:t>yellow – gx:Warning</w:t>
+            </w:r>
+          </w:p>
+          <w:p>
+            <w:pPr>
+              <w:pStyle w:val="ListParagraph"/>
+              <w:ind w:left="0"/>
+              <w:rPr>
+                <w:rFonts w:ascii="Courier New" w:hAnsi="Courier New" w:cs="Courier New"/>
+                <w:sz w:val="16"/>
+                <w:szCs w:val="16"/>
+                <w:lang w:val="en-US"/>
+              </w:rPr>
+            </w:pPr>
+            <w:r>
+              <w:rPr>
+                <w:rFonts w:ascii="Courier New" w:hAnsi="Courier New" w:cs="Courier New"/>
+                <w:sz w:val="16"/>
+                <w:szCs w:val="16"/>
+                <w:lang w:val="en-US"/>
+              </w:rPr>
+              <w:t xml:space="preserve">green </w:t>
+            </w:r>
             <w:r>
               <w:rPr>
                 <w:rFonts w:ascii="Courier New" w:hAnsi="Courier New" w:cs="Courier New"/>
@@ -1466,8 +1637,56 @@
                 <w:szCs w:val="16"/>
                 <w:lang w:val="en-US"/>
               </w:rPr>
-              <w:t>white)</w:t>
-            </w:r>
+              <w:t>– gx:Pass</w:t>
+            </w:r>
+          </w:p>
+          <w:p>
+            <w:pPr>
+              <w:pStyle w:val="ListParagraph"/>
+              <w:ind w:left="0"/>
+              <w:rPr>
+                <w:rFonts w:ascii="Courier New" w:hAnsi="Courier New" w:cs="Courier New"/>
+                <w:sz w:val="16"/>
+                <w:szCs w:val="16"/>
+                <w:lang w:val="en-US"/>
+              </w:rPr>
+            </w:pPr>
+            <w:r>
+              <w:rPr>
+                <w:rFonts w:ascii="Courier New" w:hAnsi="Courier New" w:cs="Courier New"/>
+                <w:sz w:val="16"/>
+                <w:szCs w:val="16"/>
+                <w:lang w:val="en-US"/>
+              </w:rPr>
+              <w:t xml:space="preserve">white </w:t>
+            </w:r>
+            <w:r>
+              <w:rPr>
+                <w:rFonts w:ascii="Courier New" w:hAnsi="Courier New" w:cs="Courier New"/>
+                <w:sz w:val="16"/>
+                <w:szCs w:val="16"/>
+                <w:lang w:val="en-US"/>
+              </w:rPr>
+              <w:t xml:space="preserve"> </w:t>
+            </w:r>
+            <w:r>
+              <w:rPr>
+                <w:rFonts w:ascii="Courier New" w:hAnsi="Courier New" w:cs="Courier New"/>
+                <w:sz w:val="16"/>
+                <w:szCs w:val="16"/>
+                <w:lang w:val="en-US"/>
+              </w:rPr>
+              <w:t>– gx:Observation</w:t>
+            </w:r>
+          </w:p>
+          <w:p>
+            <w:pPr>
+              <w:pStyle w:val="ListParagraph"/>
+              <w:ind w:left="0"/>
+              <w:rPr>
+                <w:lang w:val="en-US"/>
+              </w:rPr>
+            </w:pPr>
           </w:p>
         </w:tc>
       </w:tr>
@@ -1500,7 +1719,7 @@
         </w:tc>
         <w:tc>
           <w:tcPr>
-            <w:tcW w:w="2835" w:type="dxa"/>
+            <w:tcW w:w="2552" w:type="dxa"/>
           </w:tcPr>
           <w:p>
             <w:pPr>
@@ -1549,7 +1768,7 @@
         </w:tc>
         <w:tc>
           <w:tcPr>
-            <w:tcW w:w="2263" w:type="dxa"/>
+            <w:tcW w:w="2546" w:type="dxa"/>
           </w:tcPr>
           <w:p>
             <w:pPr>
@@ -1654,21 +1873,27 @@
         </w:tc>
         <w:tc>
           <w:tcPr>
-            <w:tcW w:w="2835" w:type="dxa"/>
-          </w:tcPr>
-          <w:p>
-            <w:pPr>
-              <w:pStyle w:val="ListParagraph"/>
-              <w:ind w:left="0"/>
-              <w:rPr>
-                <w:lang w:val="en-US"/>
-              </w:rPr>
-            </w:pPr>
-            <w:r>
-              <w:rPr>
-                <w:lang w:val="en-US"/>
-              </w:rPr>
-              <w:t>Identifies a file resource</w:t>
+            <w:tcW w:w="2552" w:type="dxa"/>
+          </w:tcPr>
+          <w:p>
+            <w:pPr>
+              <w:pStyle w:val="ListParagraph"/>
+              <w:ind w:left="0"/>
+              <w:rPr>
+                <w:lang w:val="en-US"/>
+              </w:rPr>
+            </w:pPr>
+            <w:r>
+              <w:rPr>
+                <w:lang w:val="en-US"/>
+              </w:rPr>
+              <w:t xml:space="preserve">Filepath of </w:t>
+            </w:r>
+            <w:r>
+              <w:rPr>
+                <w:lang w:val="en-US"/>
+              </w:rPr>
+              <w:t>a file resource</w:t>
             </w:r>
           </w:p>
         </w:tc>
@@ -1703,7 +1928,7 @@
         </w:tc>
         <w:tc>
           <w:tcPr>
-            <w:tcW w:w="2263" w:type="dxa"/>
+            <w:tcW w:w="2546" w:type="dxa"/>
           </w:tcPr>
           <w:p>
             <w:pPr>
@@ -1757,21 +1982,27 @@
         </w:tc>
         <w:tc>
           <w:tcPr>
-            <w:tcW w:w="2835" w:type="dxa"/>
-          </w:tcPr>
-          <w:p>
-            <w:pPr>
-              <w:pStyle w:val="ListParagraph"/>
-              <w:ind w:left="0"/>
-              <w:rPr>
-                <w:lang w:val="en-US"/>
-              </w:rPr>
-            </w:pPr>
-            <w:r>
-              <w:rPr>
-                <w:lang w:val="en-US"/>
-              </w:rPr>
-              <w:t>Identifies a folder resource</w:t>
+            <w:tcW w:w="2552" w:type="dxa"/>
+          </w:tcPr>
+          <w:p>
+            <w:pPr>
+              <w:pStyle w:val="ListParagraph"/>
+              <w:ind w:left="0"/>
+              <w:rPr>
+                <w:lang w:val="en-US"/>
+              </w:rPr>
+            </w:pPr>
+            <w:r>
+              <w:rPr>
+                <w:lang w:val="en-US"/>
+              </w:rPr>
+              <w:t xml:space="preserve">Filepath of </w:t>
+            </w:r>
+            <w:r>
+              <w:rPr>
+                <w:lang w:val="en-US"/>
+              </w:rPr>
+              <w:t>a folder resource</w:t>
             </w:r>
           </w:p>
         </w:tc>
@@ -1806,7 +2037,7 @@
         </w:tc>
         <w:tc>
           <w:tcPr>
-            <w:tcW w:w="2263" w:type="dxa"/>
+            <w:tcW w:w="2546" w:type="dxa"/>
           </w:tcPr>
           <w:p>
             <w:pPr>
@@ -1857,7 +2088,7 @@
         </w:tc>
         <w:tc>
           <w:tcPr>
-            <w:tcW w:w="2835" w:type="dxa"/>
+            <w:tcW w:w="2552" w:type="dxa"/>
           </w:tcPr>
           <w:p>
             <w:pPr>
@@ -1897,13 +2128,31 @@
                 <w:szCs w:val="16"/>
                 <w:lang w:val="en-US"/>
               </w:rPr>
-              <w:t>sh:path</w:t>
-            </w:r>
-          </w:p>
-        </w:tc>
-        <w:tc>
-          <w:tcPr>
-            <w:tcW w:w="2263" w:type="dxa"/>
+              <w:t>sh:</w:t>
+            </w:r>
+            <w:r>
+              <w:rPr>
+                <w:rFonts w:ascii="Courier New" w:hAnsi="Courier New" w:cs="Courier New"/>
+                <w:sz w:val="16"/>
+                <w:szCs w:val="16"/>
+                <w:lang w:val="en-US"/>
+              </w:rPr>
+              <w:t>resultP</w:t>
+            </w:r>
+            <w:r>
+              <w:rPr>
+                <w:rFonts w:ascii="Courier New" w:hAnsi="Courier New" w:cs="Courier New"/>
+                <w:sz w:val="16"/>
+                <w:szCs w:val="16"/>
+                <w:lang w:val="en-US"/>
+              </w:rPr>
+              <w:t>ath</w:t>
+            </w:r>
+          </w:p>
+        </w:tc>
+        <w:tc>
+          <w:tcPr>
+            <w:tcW w:w="2546" w:type="dxa"/>
           </w:tcPr>
           <w:p>
             <w:pPr>
@@ -1975,7 +2224,7 @@
         </w:tc>
         <w:tc>
           <w:tcPr>
-            <w:tcW w:w="2835" w:type="dxa"/>
+            <w:tcW w:w="2552" w:type="dxa"/>
           </w:tcPr>
           <w:p>
             <w:pPr>
@@ -2024,13 +2273,31 @@
                 <w:szCs w:val="16"/>
                 <w:lang w:val="en-US"/>
               </w:rPr>
-              <w:t>sh:path</w:t>
-            </w:r>
-          </w:p>
-        </w:tc>
-        <w:tc>
-          <w:tcPr>
-            <w:tcW w:w="2263" w:type="dxa"/>
+              <w:t>sh:</w:t>
+            </w:r>
+            <w:r>
+              <w:rPr>
+                <w:rFonts w:ascii="Courier New" w:hAnsi="Courier New" w:cs="Courier New"/>
+                <w:sz w:val="16"/>
+                <w:szCs w:val="16"/>
+                <w:lang w:val="en-US"/>
+              </w:rPr>
+              <w:t>resultP</w:t>
+            </w:r>
+            <w:r>
+              <w:rPr>
+                <w:rFonts w:ascii="Courier New" w:hAnsi="Courier New" w:cs="Courier New"/>
+                <w:sz w:val="16"/>
+                <w:szCs w:val="16"/>
+                <w:lang w:val="en-US"/>
+              </w:rPr>
+              <w:t>ath</w:t>
+            </w:r>
+          </w:p>
+        </w:tc>
+        <w:tc>
+          <w:tcPr>
+            <w:tcW w:w="2546" w:type="dxa"/>
           </w:tcPr>
           <w:p>
             <w:pPr>
@@ -2138,28 +2405,48 @@
         </w:tc>
         <w:tc>
           <w:tcPr>
-            <w:tcW w:w="2835" w:type="dxa"/>
-          </w:tcPr>
-          <w:p>
-            <w:pPr>
-              <w:pStyle w:val="ListParagraph"/>
-              <w:ind w:left="0"/>
-              <w:rPr>
-                <w:lang w:val="en-US"/>
-              </w:rPr>
-            </w:pPr>
-            <w:r>
-              <w:rPr>
-                <w:lang w:val="en-US"/>
-              </w:rPr>
-              <w:t xml:space="preserve">A resource value </w:t>
-            </w:r>
-            <w:r>
-              <w:rPr>
-                <w:lang w:val="en-US"/>
-              </w:rPr>
-              <w:t xml:space="preserve">or value item </w:t>
-            </w:r>
+            <w:tcW w:w="2552" w:type="dxa"/>
+          </w:tcPr>
+          <w:p>
+            <w:pPr>
+              <w:pStyle w:val="ListParagraph"/>
+              <w:ind w:left="0"/>
+              <w:rPr>
+                <w:lang w:val="en-US"/>
+              </w:rPr>
+            </w:pPr>
+            <w:r>
+              <w:rPr>
+                <w:lang w:val="en-US"/>
+              </w:rPr>
+              <w:t>A resource value</w:t>
+            </w:r>
+            <w:r>
+              <w:rPr>
+                <w:lang w:val="en-US"/>
+              </w:rPr>
+              <w:t>,</w:t>
+            </w:r>
+            <w:r>
+              <w:rPr>
+                <w:lang w:val="en-US"/>
+              </w:rPr>
+              <w:t xml:space="preserve"> </w:t>
+            </w:r>
+            <w:r>
+              <w:rPr>
+                <w:lang w:val="en-US"/>
+              </w:rPr>
+              <w:t xml:space="preserve">or </w:t>
+            </w:r>
+            <w:r>
+              <w:rPr>
+                <w:lang w:val="en-US"/>
+              </w:rPr>
+              <w:t xml:space="preserve">single item of a resource value, </w:t>
+            </w:r>
+            <w:bookmarkStart w:id="0" w:name="_GoBack"/>
+            <w:bookmarkEnd w:id="0"/>
             <w:r>
               <w:rPr>
                 <w:lang w:val="en-US"/>
@@ -2196,7 +2483,7 @@
         </w:tc>
         <w:tc>
           <w:tcPr>
-            <w:tcW w:w="2263" w:type="dxa"/>
+            <w:tcW w:w="2546" w:type="dxa"/>
           </w:tcPr>
           <w:p>
             <w:pPr>
@@ -2235,6 +2522,39 @@
                 <w:lang w:val="en-US"/>
               </w:rPr>
               <w:t xml:space="preserve"> ./value</w:t>
+            </w:r>
+          </w:p>
+          <w:p>
+            <w:pPr>
+              <w:pStyle w:val="ListParagraph"/>
+              <w:ind w:left="0"/>
+              <w:rPr>
+                <w:rFonts w:ascii="Courier New" w:hAnsi="Courier New" w:cs="Courier New"/>
+                <w:sz w:val="16"/>
+                <w:szCs w:val="16"/>
+                <w:lang w:val="en-US"/>
+              </w:rPr>
+            </w:pPr>
+            <w:r>
+              <w:rPr>
+                <w:lang w:val="en-US"/>
+              </w:rPr>
+              <w:t xml:space="preserve">A value consisting of several items is represented by a sequence of </w:t>
+            </w:r>
+            <w:r>
+              <w:rPr>
+                <w:rFonts w:ascii="Courier New" w:hAnsi="Courier New" w:cs="Courier New"/>
+                <w:sz w:val="16"/>
+                <w:szCs w:val="16"/>
+                <w:lang w:val="en-US"/>
+              </w:rPr>
+              <w:t>&lt;value&gt;</w:t>
+            </w:r>
+            <w:r>
+              <w:rPr>
+                <w:lang w:val="en-US"/>
+              </w:rPr>
+              <w:t xml:space="preserve"> child elements</w:t>
             </w:r>
           </w:p>
         </w:tc>
@@ -2268,21 +2588,60 @@
         </w:tc>
         <w:tc>
           <w:tcPr>
-            <w:tcW w:w="2835" w:type="dxa"/>
-          </w:tcPr>
-          <w:p>
-            <w:pPr>
-              <w:pStyle w:val="ListParagraph"/>
-              <w:ind w:left="0"/>
-              <w:rPr>
-                <w:lang w:val="en-US"/>
-              </w:rPr>
-            </w:pPr>
-            <w:r>
-              <w:rPr>
-                <w:lang w:val="en-US"/>
-              </w:rPr>
-              <w:t>The value or resource shape defining the constraint</w:t>
+            <w:tcW w:w="2552" w:type="dxa"/>
+          </w:tcPr>
+          <w:p>
+            <w:pPr>
+              <w:pStyle w:val="ListParagraph"/>
+              <w:ind w:left="0"/>
+              <w:rPr>
+                <w:lang w:val="en-US"/>
+              </w:rPr>
+            </w:pPr>
+            <w:r>
+              <w:rPr>
+                <w:lang w:val="en-US"/>
+              </w:rPr>
+              <w:t xml:space="preserve">The value </w:t>
+            </w:r>
+            <w:r>
+              <w:rPr>
+                <w:lang w:val="en-US"/>
+              </w:rPr>
+              <w:t xml:space="preserve">shape </w:t>
+            </w:r>
+            <w:r>
+              <w:rPr>
+                <w:lang w:val="en-US"/>
+              </w:rPr>
+              <w:t>or resource shape defining the constraint</w:t>
+            </w:r>
+            <w:r>
+              <w:rPr>
+                <w:lang w:val="en-US"/>
+              </w:rPr>
+              <w:t>;</w:t>
+            </w:r>
+          </w:p>
+          <w:p>
+            <w:pPr>
+              <w:pStyle w:val="ListParagraph"/>
+              <w:ind w:left="0"/>
+              <w:rPr>
+                <w:lang w:val="en-US"/>
+              </w:rPr>
+            </w:pPr>
+            <w:r>
+              <w:rPr>
+                <w:lang w:val="en-US"/>
+              </w:rPr>
+              <w:t>t</w:t>
+            </w:r>
+            <w:r>
+              <w:rPr>
+                <w:lang w:val="en-US"/>
+              </w:rPr>
+              <w:t>he value is the @id value on the shape element in the schema if present, or a value assigned by the greenfox processor otherwise</w:t>
             </w:r>
           </w:p>
         </w:tc>
@@ -2314,7 +2673,7 @@
         </w:tc>
         <w:tc>
           <w:tcPr>
-            <w:tcW w:w="2263" w:type="dxa"/>
+            <w:tcW w:w="2546" w:type="dxa"/>
           </w:tcPr>
           <w:p>
             <w:pPr>
@@ -2336,6 +2695,18 @@
               </w:rPr>
               <w:t>@shapeID</w:t>
             </w:r>
+          </w:p>
+          <w:p>
+            <w:pPr>
+              <w:pStyle w:val="ListParagraph"/>
+              <w:ind w:left="0"/>
+              <w:rPr>
+                <w:rFonts w:ascii="Courier New" w:hAnsi="Courier New" w:cs="Courier New"/>
+                <w:sz w:val="16"/>
+                <w:szCs w:val="16"/>
+                <w:lang w:val="en-US"/>
+              </w:rPr>
+            </w:pPr>
           </w:p>
         </w:tc>
       </w:tr>
@@ -2407,7 +2778,7 @@
         </w:tc>
         <w:tc>
           <w:tcPr>
-            <w:tcW w:w="2835" w:type="dxa"/>
+            <w:tcW w:w="2552" w:type="dxa"/>
           </w:tcPr>
           <w:p>
             <w:pPr>
@@ -2474,7 +2845,7 @@
         </w:tc>
         <w:tc>
           <w:tcPr>
-            <w:tcW w:w="2263" w:type="dxa"/>
+            <w:tcW w:w="2546" w:type="dxa"/>
           </w:tcPr>
           <w:p>
             <w:pPr>
@@ -2528,7 +2899,7 @@
         </w:tc>
         <w:tc>
           <w:tcPr>
-            <w:tcW w:w="2835" w:type="dxa"/>
+            <w:tcW w:w="2552" w:type="dxa"/>
           </w:tcPr>
           <w:p>
             <w:pPr>
@@ -2544,6 +2915,33 @@
               </w:rPr>
               <w:t>A message communicating details to humans</w:t>
             </w:r>
+            <w:r>
+              <w:rPr>
+                <w:lang w:val="en-US"/>
+              </w:rPr>
+              <w:t>;</w:t>
+            </w:r>
+          </w:p>
+          <w:p>
+            <w:pPr>
+              <w:pStyle w:val="ListParagraph"/>
+              <w:ind w:left="0"/>
+              <w:rPr>
+                <w:lang w:val="en-US"/>
+              </w:rPr>
+            </w:pPr>
+            <w:r>
+              <w:rPr>
+                <w:lang w:val="en-US"/>
+              </w:rPr>
+              <w:t>The value is the @msg or &lt;msg&gt; value on the shape or constraint element in the schema, or a value assi</w:t>
+            </w:r>
+            <w:r>
+              <w:rPr>
+                <w:lang w:val="en-US"/>
+              </w:rPr>
+              <w:t>gned by the greenfox processor</w:t>
+            </w:r>
           </w:p>
         </w:tc>
         <w:tc>
@@ -2574,7 +2972,7 @@
         </w:tc>
         <w:tc>
           <w:tcPr>
-            <w:tcW w:w="2263" w:type="dxa"/>
+            <w:tcW w:w="2546" w:type="dxa"/>
           </w:tcPr>
           <w:p>
             <w:pPr>
@@ -2649,73 +3047,6 @@
               </w:rPr>
               <w:t>./msg/@xml:lang</w:t>
             </w:r>
-          </w:p>
-        </w:tc>
-      </w:tr>
-      <w:tr>
-        <w:tc>
-          <w:tcPr>
-            <w:tcW w:w="1701" w:type="dxa"/>
-          </w:tcPr>
-          <w:p>
-            <w:pPr>
-              <w:pStyle w:val="ListParagraph"/>
-              <w:ind w:left="0"/>
-              <w:rPr>
-                <w:rFonts w:ascii="Courier New" w:hAnsi="Courier New" w:cs="Courier New"/>
-                <w:sz w:val="16"/>
-                <w:szCs w:val="16"/>
-                <w:lang w:val="en-US"/>
-              </w:rPr>
-            </w:pPr>
-          </w:p>
-        </w:tc>
-        <w:tc>
-          <w:tcPr>
-            <w:tcW w:w="2835" w:type="dxa"/>
-          </w:tcPr>
-          <w:p>
-            <w:pPr>
-              <w:pStyle w:val="ListParagraph"/>
-              <w:ind w:left="0"/>
-              <w:rPr>
-                <w:lang w:val="en-US"/>
-              </w:rPr>
-            </w:pPr>
-          </w:p>
-        </w:tc>
-        <w:tc>
-          <w:tcPr>
-            <w:tcW w:w="2268" w:type="dxa"/>
-          </w:tcPr>
-          <w:p>
-            <w:pPr>
-              <w:pStyle w:val="ListParagraph"/>
-              <w:ind w:left="0"/>
-              <w:rPr>
-                <w:rFonts w:ascii="Courier New" w:hAnsi="Courier New" w:cs="Courier New"/>
-                <w:sz w:val="16"/>
-                <w:szCs w:val="16"/>
-                <w:lang w:val="en-US"/>
-              </w:rPr>
-            </w:pPr>
-          </w:p>
-        </w:tc>
-        <w:tc>
-          <w:tcPr>
-            <w:tcW w:w="2263" w:type="dxa"/>
-          </w:tcPr>
-          <w:p>
-            <w:pPr>
-              <w:pStyle w:val="ListParagraph"/>
-              <w:ind w:left="0"/>
-              <w:rPr>
-                <w:rFonts w:ascii="Courier New" w:hAnsi="Courier New" w:cs="Courier New"/>
-                <w:sz w:val="16"/>
-                <w:szCs w:val="16"/>
-                <w:lang w:val="en-US"/>
-              </w:rPr>
-            </w:pPr>
           </w:p>
         </w:tc>
       </w:tr>
@@ -2727,75 +3058,6 @@
           <w:lang w:val="en-US"/>
         </w:rPr>
       </w:pPr>
-    </w:p>
-    <w:p>
-      <w:pPr>
-        <w:pStyle w:val="ListParagraph"/>
-        <w:ind w:left="2124"/>
-        <w:rPr>
-          <w:lang w:val="en-US"/>
-        </w:rPr>
-      </w:pPr>
-    </w:p>
-    <w:p>
-      <w:pPr>
-        <w:rPr>
-          <w:lang w:val="en-US"/>
-        </w:rPr>
-      </w:pPr>
-      <w:r>
-        <w:rPr>
-          <w:lang w:val="en-US"/>
-        </w:rPr>
-        <w:tab/>
-        <w:t>(An observation is not tied to a constraint checking – it is a value.)</w:t>
-      </w:r>
-    </w:p>
-    <w:p>
-      <w:pPr>
-        <w:rPr>
-          <w:lang w:val="en-US"/>
-        </w:rPr>
-      </w:pPr>
-      <w:r>
-        <w:rPr>
-          <w:lang w:val="en-US"/>
-        </w:rPr>
-        <w:tab/>
-        <w:t xml:space="preserve">(A constraint may </w:t>
-      </w:r>
-      <w:r>
-        <w:rPr>
-          <w:lang w:val="en-US"/>
-        </w:rPr>
-        <w:t xml:space="preserve">be associated with </w:t>
-      </w:r>
-      <w:r>
-        <w:rPr>
-          <w:lang w:val="en-US"/>
-        </w:rPr>
-        <w:t>one or more observations.</w:t>
-      </w:r>
-      <w:r>
-        <w:rPr>
-          <w:lang w:val="en-US"/>
-        </w:rPr>
-        <w:t>)</w:t>
-      </w:r>
-    </w:p>
-    <w:p>
-      <w:pPr>
-        <w:rPr>
-          <w:lang w:val="en-US"/>
-        </w:rPr>
-      </w:pPr>
-      <w:r>
-        <w:rPr>
-          <w:lang w:val="en-US"/>
-        </w:rPr>
-        <w:tab/>
-        <w:t>(Example: observation of file size, which is not associated with a checking.)</w:t>
-      </w:r>
     </w:p>
     <w:sectPr>
       <w:pgSz w:w="11906" w:h="16838"/>
@@ -3845,7 +4107,7 @@
 </file>
 
 <file path=customXml/itemProps1.xml><?xml version="1.0" encoding="utf-8"?>
-<ds:datastoreItem xmlns:ds="http://schemas.openxmlformats.org/officeDocument/2006/customXml" ds:itemID="{6CEF4262-7CD9-4179-A090-B81D31C52FA8}">
+<ds:datastoreItem xmlns:ds="http://schemas.openxmlformats.org/officeDocument/2006/customXml" ds:itemID="{A811341D-9500-4406-A3F7-62E0EBE76E18}">
   <ds:schemaRefs>
     <ds:schemaRef ds:uri="http://schemas.openxmlformats.org/officeDocument/2006/bibliography"/>
   </ds:schemaRefs>

</xml_diff>